<commit_message>
New synopsis and SRS
</commit_message>
<xml_diff>
--- a/Group 50/BE group 50 synopsis.docx
+++ b/Group 50/BE group 50 synopsis.docx
@@ -1112,7 +1112,7 @@
           <w:szCs w:val="28"/>
           <w:rtl w:val="0"/>
         </w:rPr>
-        <w:t xml:space="preserve">Python will be used to write programming logic for question answer system. SpaCy is used to prepare text for deep learning. It interoperates seamlessly with TensorFlow, PyTorch, scikit-learn, Gensim and the rest of Python's AI ecosystem. With SpaCy, you can easily construct linguistically sophisticated statistical models for a variety of NLP problems. SpaCy uses an object-oriented approach. Parsing some text returns a document object, whose words and sentences are represented by objects themselves. Each of these objects has a number of useful attributes and methods, which can be discovered through introspection. This object-oriented approach lends itself much better to modern </w:t>
+        <w:t xml:space="preserve">Python will be used to write programming logic for question answer system. SpaCy is used to prepare text for deep learning. It interoperates seamlessly with TensorFlow, PyTorch, scikit-learn, Gensim and the rest of Python's AI ecosystem. With SpaCy, you can easily construct linguistically sophisticated statistical models for a variety of NLP problems. SpaCy uses an object-oriented approach. Parsing some text returns a document object, whose words and sentences are represented by objects themselves. Each of these objects has a number of useful attributes and methods, which can be discovered through introspection.</w:t>
       </w:r>
     </w:p>
     <w:p>
@@ -1368,7 +1368,10 @@
         <w:ind w:firstLine="720"/>
         <w:contextualSpacing w:val="0"/>
         <w:jc w:val="both"/>
-        <w:rPr/>
+        <w:rPr>
+          <w:sz w:val="24"/>
+          <w:szCs w:val="24"/>
+        </w:rPr>
       </w:pPr>
       <w:bookmarkStart w:colFirst="0" w:colLast="0" w:name="_tpjl0525qvz" w:id="11"/>
       <w:bookmarkEnd w:id="11"/>
@@ -1384,224 +1387,6 @@
         <w:rPr>
           <w:rtl w:val="0"/>
         </w:rPr>
-      </w:r>
-    </w:p>
-    <w:p>
-      <w:pPr>
-        <w:pStyle w:val="Heading1"/>
-        <w:numPr>
-          <w:ilvl w:val="0"/>
-          <w:numId w:val="2"/>
-        </w:numPr>
-        <w:ind w:left="720" w:hanging="360"/>
-      </w:pPr>
-      <w:bookmarkStart w:colFirst="0" w:colLast="0" w:name="_1lm1jlbjnc40" w:id="12"/>
-      <w:bookmarkEnd w:id="12"/>
-      <w:r>
-        <w:rPr>
-          <w:rtl w:val="0"/>
-        </w:rPr>
-        <w:t xml:space="preserve">REFERENCES</w:t>
-      </w:r>
-      <w:r>
-        <w:rPr>
-          <w:rtl w:val="0"/>
-        </w:rPr>
-      </w:r>
-    </w:p>
-    <w:p>
-      <w:pPr>
-        <w:numPr>
-          <w:ilvl w:val="0"/>
-          <w:numId w:val="2"/>
-        </w:numPr>
-        <w:ind w:left="720" w:hanging="360"/>
-        <w:jc w:val="both"/>
-        <w:rPr>
-          <w:sz w:val="24"/>
-          <w:szCs w:val="24"/>
-        </w:rPr>
-      </w:pPr>
-      <w:r>
-        <w:rPr>
-          <w:sz w:val="24"/>
-          <w:szCs w:val="24"/>
-          <w:rtl w:val="0"/>
-        </w:rPr>
-        <w:t xml:space="preserve">Sweta P. Lende and  Dr.M.M. Raghuwanshi, “</w:t>
-      </w:r>
-      <w:r>
-        <w:rPr>
-          <w:i w:val="1"/>
-          <w:sz w:val="24"/>
-          <w:szCs w:val="24"/>
-          <w:rtl w:val="0"/>
-        </w:rPr>
-        <w:t xml:space="preserve">Question Answering System on Education Acts Using NLP Techniques</w:t>
-      </w:r>
-      <w:r>
-        <w:rPr>
-          <w:sz w:val="24"/>
-          <w:szCs w:val="24"/>
-          <w:rtl w:val="0"/>
-        </w:rPr>
-        <w:t xml:space="preserve">”, IEEE Sponsored World Conference on Futuristic Trends in Research and Innovation for Social Welfare (WCFTR’16) </w:t>
-      </w:r>
-    </w:p>
-    <w:p>
-      <w:pPr>
-        <w:numPr>
-          <w:ilvl w:val="0"/>
-          <w:numId w:val="2"/>
-        </w:numPr>
-        <w:ind w:left="720" w:hanging="360"/>
-        <w:jc w:val="both"/>
-        <w:rPr>
-          <w:sz w:val="24"/>
-          <w:szCs w:val="24"/>
-        </w:rPr>
-      </w:pPr>
-      <w:r>
-        <w:rPr>
-          <w:sz w:val="24"/>
-          <w:szCs w:val="24"/>
-          <w:rtl w:val="0"/>
-        </w:rPr>
-        <w:t xml:space="preserve">Sameerchand Pudaruth, Kajal Boodhoo and Lushika Goolbudun, “</w:t>
-      </w:r>
-      <w:r>
-        <w:rPr>
-          <w:i w:val="1"/>
-          <w:sz w:val="24"/>
-          <w:szCs w:val="24"/>
-          <w:rtl w:val="0"/>
-        </w:rPr>
-        <w:t xml:space="preserve">An Intelligent Question Answering System for ICT</w:t>
-      </w:r>
-      <w:r>
-        <w:rPr>
-          <w:sz w:val="24"/>
-          <w:szCs w:val="24"/>
-          <w:rtl w:val="0"/>
-        </w:rPr>
-        <w:t xml:space="preserve">”, International Conference on Electrical, Electronics, and Optimization Techniques (ICEEOT) - 2016 </w:t>
-      </w:r>
-    </w:p>
-    <w:p>
-      <w:pPr>
-        <w:numPr>
-          <w:ilvl w:val="0"/>
-          <w:numId w:val="2"/>
-        </w:numPr>
-        <w:ind w:left="720" w:hanging="360"/>
-        <w:jc w:val="both"/>
-        <w:rPr>
-          <w:sz w:val="24"/>
-          <w:szCs w:val="24"/>
-        </w:rPr>
-      </w:pPr>
-      <w:r>
-        <w:rPr>
-          <w:sz w:val="24"/>
-          <w:szCs w:val="24"/>
-          <w:rtl w:val="0"/>
-        </w:rPr>
-        <w:t xml:space="preserve">Sergey A. Belyaev, Alexander S. Kuleshov and  Ivan I. Kholod, “</w:t>
-      </w:r>
-      <w:r>
-        <w:rPr>
-          <w:i w:val="1"/>
-          <w:sz w:val="24"/>
-          <w:szCs w:val="24"/>
-          <w:rtl w:val="0"/>
-        </w:rPr>
-        <w:t xml:space="preserve">Solution of the Answer Formation Problem  in the Question-Answering System in Russian</w:t>
-      </w:r>
-      <w:r>
-        <w:rPr>
-          <w:sz w:val="24"/>
-          <w:szCs w:val="24"/>
-          <w:rtl w:val="0"/>
-        </w:rPr>
-        <w:t xml:space="preserve">”.</w:t>
-      </w:r>
-    </w:p>
-    <w:p>
-      <w:pPr>
-        <w:numPr>
-          <w:ilvl w:val="0"/>
-          <w:numId w:val="2"/>
-        </w:numPr>
-        <w:ind w:left="720" w:hanging="360"/>
-        <w:jc w:val="both"/>
-        <w:rPr>
-          <w:sz w:val="24"/>
-          <w:szCs w:val="24"/>
-        </w:rPr>
-      </w:pPr>
-      <w:r>
-        <w:rPr>
-          <w:sz w:val="24"/>
-          <w:szCs w:val="24"/>
-          <w:rtl w:val="0"/>
-        </w:rPr>
-        <w:t xml:space="preserve">Menaha R, Udhaya Surya A, Nandhini K and Ishwarya M, “</w:t>
-      </w:r>
-      <w:r>
-        <w:rPr>
-          <w:i w:val="1"/>
-          <w:sz w:val="24"/>
-          <w:szCs w:val="24"/>
-          <w:rtl w:val="0"/>
-        </w:rPr>
-        <w:t xml:space="preserve">Question Answering System Using Web Snippets</w:t>
-      </w:r>
-      <w:r>
-        <w:rPr>
-          <w:sz w:val="24"/>
-          <w:szCs w:val="24"/>
-          <w:rtl w:val="0"/>
-        </w:rPr>
-        <w:t xml:space="preserve">”, International conference on I-SMAC (IoT in Social, Mobile, Analytics and Cloud) (I-SMAC 2017) </w:t>
-      </w:r>
-    </w:p>
-    <w:p>
-      <w:pPr>
-        <w:numPr>
-          <w:ilvl w:val="0"/>
-          <w:numId w:val="2"/>
-        </w:numPr>
-        <w:ind w:left="720" w:hanging="360"/>
-        <w:jc w:val="both"/>
-        <w:rPr>
-          <w:sz w:val="24"/>
-          <w:szCs w:val="24"/>
-        </w:rPr>
-      </w:pPr>
-      <w:r>
-        <w:rPr>
-          <w:sz w:val="24"/>
-          <w:szCs w:val="24"/>
-          <w:rtl w:val="0"/>
-        </w:rPr>
-        <w:t xml:space="preserve">Abderrazzak SAMADI , EL FAZAZI Hanaa , Mohammed QBADOU , Mohamed YOUSSFI and Fatiha AKEF, “</w:t>
-      </w:r>
-      <w:r>
-        <w:rPr>
-          <w:i w:val="1"/>
-          <w:sz w:val="24"/>
-          <w:szCs w:val="24"/>
-          <w:rtl w:val="0"/>
-        </w:rPr>
-        <w:t xml:space="preserve">A syntactic and semantic multi-agent based Question Answering System for collaborative  E-learning</w:t>
-      </w:r>
-      <w:r>
-        <w:rPr>
-          <w:sz w:val="24"/>
-          <w:szCs w:val="24"/>
-          <w:rtl w:val="0"/>
-        </w:rPr>
-        <w:t xml:space="preserve">”  </w:t>
       </w:r>
     </w:p>
     <w:sectPr>

</xml_diff>